<commit_message>
modificado populateDatabase. Ahora hay actores sospechosos y documentados los cambios
</commit_message>
<xml_diff>
--- a/D04/Changelog.docx
+++ b/D04/Changelog.docx
@@ -230,15 +230,7 @@
         <w:rPr>
           <w:lang w:val="en-US"/>
         </w:rPr>
-        <w:t xml:space="preserve"> </w:t>
-      </w:r>
-      <w:bookmarkStart w:id="0" w:name="_GoBack"/>
-      <w:bookmarkEnd w:id="0"/>
-      <w:r>
-        <w:rPr>
-          <w:lang w:val="en-US"/>
-        </w:rPr>
-        <w:t xml:space="preserve">in </w:t>
+        <w:t xml:space="preserve"> in </w:t>
       </w:r>
       <w:proofErr w:type="spellStart"/>
       <w:r>
@@ -455,6 +447,121 @@
           <w:lang w:val="en-US"/>
         </w:rPr>
         <w:t xml:space="preserve">. </w:t>
+      </w:r>
+    </w:p>
+    <w:p>
+      <w:pPr>
+        <w:rPr>
+          <w:lang w:val="en-US"/>
+        </w:rPr>
+      </w:pPr>
+    </w:p>
+    <w:p>
+      <w:pPr>
+        <w:pStyle w:val="Ttulo1"/>
+        <w:numPr>
+          <w:ilvl w:val="0"/>
+          <w:numId w:val="1"/>
+        </w:numPr>
+        <w:rPr>
+          <w:lang w:val="en-US"/>
+        </w:rPr>
+      </w:pPr>
+      <w:r>
+        <w:rPr>
+          <w:lang w:val="en-US"/>
+        </w:rPr>
+        <w:t>Changes in populateDatabase.xml</w:t>
+      </w:r>
+    </w:p>
+    <w:p>
+      <w:pPr>
+        <w:pStyle w:val="Prrafodelista"/>
+        <w:numPr>
+          <w:ilvl w:val="0"/>
+          <w:numId w:val="4"/>
+        </w:numPr>
+        <w:rPr>
+          <w:lang w:val="en-US"/>
+        </w:rPr>
+      </w:pPr>
+      <w:r>
+        <w:rPr>
+          <w:lang w:val="en-US"/>
+        </w:rPr>
+        <w:t xml:space="preserve">The objects customisation2, customisation3 and customisation4 have been removed from the populateDatabase.xml due to the system only need an instance of </w:t>
+      </w:r>
+      <w:proofErr w:type="spellStart"/>
+      <w:r>
+        <w:rPr>
+          <w:lang w:val="en-US"/>
+        </w:rPr>
+        <w:t>Customisation’s</w:t>
+      </w:r>
+      <w:proofErr w:type="spellEnd"/>
+      <w:r>
+        <w:rPr>
+          <w:lang w:val="en-US"/>
+        </w:rPr>
+        <w:t xml:space="preserve"> entity.</w:t>
+      </w:r>
+    </w:p>
+    <w:p>
+      <w:pPr>
+        <w:pStyle w:val="Prrafodelista"/>
+        <w:numPr>
+          <w:ilvl w:val="0"/>
+          <w:numId w:val="4"/>
+        </w:numPr>
+        <w:rPr>
+          <w:lang w:val="en-US"/>
+        </w:rPr>
+      </w:pPr>
+      <w:r>
+        <w:rPr>
+          <w:lang w:val="en-US"/>
+        </w:rPr>
+        <w:t>There were not suspicious actors in the populateDatabase.xml. Now, handyworker2 and customer 3 are suspicious actors. Customer3 sent message11 (it contains spam words) and handyworker2 sent message12 (it contains spam words too). Boxes</w:t>
+      </w:r>
+      <w:r>
+        <w:rPr>
+          <w:lang w:val="en-US"/>
+        </w:rPr>
+        <w:t xml:space="preserve"> whose </w:t>
+      </w:r>
+      <w:proofErr w:type="spellStart"/>
+      <w:r>
+        <w:rPr>
+          <w:lang w:val="en-US"/>
+        </w:rPr>
+        <w:t>identications</w:t>
+      </w:r>
+      <w:proofErr w:type="spellEnd"/>
+      <w:r>
+        <w:rPr>
+          <w:lang w:val="en-US"/>
+        </w:rPr>
+        <w:t xml:space="preserve"> are</w:t>
+      </w:r>
+      <w:r>
+        <w:rPr>
+          <w:lang w:val="en-US"/>
+        </w:rPr>
+        <w:t xml:space="preserve"> box32 and box</w:t>
+      </w:r>
+      <w:r>
+        <w:rPr>
+          <w:lang w:val="en-US"/>
+        </w:rPr>
+        <w:t>42 contain the messages</w:t>
+      </w:r>
+      <w:bookmarkStart w:id="0" w:name="_GoBack"/>
+      <w:bookmarkEnd w:id="0"/>
+      <w:r>
+        <w:rPr>
+          <w:lang w:val="en-US"/>
+        </w:rPr>
+        <w:t xml:space="preserve"> message11 and message12 respectively. </w:t>
       </w:r>
     </w:p>
     <w:sectPr>
@@ -1376,7 +1483,7 @@
   <w:abstractNum w:abstractNumId="8" w15:restartNumberingAfterBreak="0">
     <w:nsid w:val="5F156812"/>
     <w:multiLevelType w:val="hybridMultilevel"/>
-    <w:tmpl w:val="1D268E6E"/>
+    <w:tmpl w:val="463856AE"/>
     <w:lvl w:ilvl="0" w:tplc="0C0A0001">
       <w:start w:val="1"/>
       <w:numFmt w:val="bullet"/>

</xml_diff>

<commit_message>
Añadidos atributos adicionales en Note
</commit_message>
<xml_diff>
--- a/D04/Changelog.docx
+++ b/D04/Changelog.docx
@@ -331,6 +331,88 @@
       <w:pPr>
         <w:pStyle w:val="Ttulo4"/>
       </w:pPr>
+      <w:r>
+        <w:t>Note</w:t>
+      </w:r>
+    </w:p>
+    <w:p>
+      <w:pPr>
+        <w:pStyle w:val="Prrafodelista"/>
+        <w:numPr>
+          <w:ilvl w:val="0"/>
+          <w:numId w:val="4"/>
+        </w:numPr>
+        <w:rPr>
+          <w:lang w:val="en-US"/>
+        </w:rPr>
+      </w:pPr>
+      <w:r>
+        <w:rPr>
+          <w:lang w:val="en-US"/>
+        </w:rPr>
+        <w:t>Added the following derived a</w:t>
+      </w:r>
+      <w:r>
+        <w:rPr>
+          <w:lang w:val="en-US"/>
+        </w:rPr>
+        <w:t xml:space="preserve">ttributes: </w:t>
+      </w:r>
+      <w:r>
+        <w:rPr>
+          <w:lang w:val="en-US"/>
+        </w:rPr>
+        <w:t>Note::</w:t>
+      </w:r>
+      <w:proofErr w:type="spellStart"/>
+      <w:r>
+        <w:rPr>
+          <w:lang w:val="en-US"/>
+        </w:rPr>
+        <w:t>isCommentedByCustomer</w:t>
+      </w:r>
+      <w:proofErr w:type="spellEnd"/>
+      <w:r>
+        <w:rPr>
+          <w:lang w:val="en-US"/>
+        </w:rPr>
+        <w:t>, Note::</w:t>
+      </w:r>
+      <w:proofErr w:type="spellStart"/>
+      <w:r>
+        <w:rPr>
+          <w:lang w:val="en-US"/>
+        </w:rPr>
+        <w:t>isCommentedByReferee</w:t>
+      </w:r>
+      <w:proofErr w:type="spellEnd"/>
+      <w:r>
+        <w:rPr>
+          <w:lang w:val="en-US"/>
+        </w:rPr>
+        <w:t>, Note::</w:t>
+      </w:r>
+      <w:proofErr w:type="spellStart"/>
+      <w:r>
+        <w:rPr>
+          <w:lang w:val="en-US"/>
+        </w:rPr>
+        <w:t>isCommentedByHandyWorker</w:t>
+      </w:r>
+      <w:proofErr w:type="spellEnd"/>
+      <w:r>
+        <w:rPr>
+          <w:lang w:val="en-US"/>
+        </w:rPr>
+        <w:t>.</w:t>
+      </w:r>
+      <w:bookmarkStart w:id="0" w:name="_GoBack"/>
+      <w:bookmarkEnd w:id="0"/>
+    </w:p>
+    <w:p>
+      <w:pPr>
+        <w:pStyle w:val="Ttulo4"/>
+      </w:pPr>
       <w:proofErr w:type="spellStart"/>
       <w:r>
         <w:t>PersonalRecord</w:t>
@@ -693,6 +775,7 @@
         <w:rPr>
           <w:lang w:val="en-US"/>
         </w:rPr>
+        <w:lastRenderedPageBreak/>
         <w:t>Endorsable</w:t>
       </w:r>
     </w:p>
@@ -748,7 +831,6 @@
         <w:rPr>
           <w:lang w:val="en-US"/>
         </w:rPr>
-        <w:lastRenderedPageBreak/>
         <w:t>EndorserRecord</w:t>
       </w:r>
       <w:proofErr w:type="spellEnd"/>
@@ -902,6 +984,76 @@
       <w:pPr>
         <w:pStyle w:val="Ttulo4"/>
       </w:pPr>
+      <w:r>
+        <w:t>Note</w:t>
+      </w:r>
+    </w:p>
+    <w:p>
+      <w:pPr>
+        <w:pStyle w:val="Prrafodelista"/>
+        <w:numPr>
+          <w:ilvl w:val="0"/>
+          <w:numId w:val="4"/>
+        </w:numPr>
+        <w:rPr>
+          <w:lang w:val="en-US"/>
+        </w:rPr>
+      </w:pPr>
+      <w:r>
+        <w:rPr>
+          <w:lang w:val="en-US"/>
+        </w:rPr>
+        <w:t xml:space="preserve">Added the following attributes: </w:t>
+      </w:r>
+      <w:proofErr w:type="gramStart"/>
+      <w:r>
+        <w:rPr>
+          <w:lang w:val="en-US"/>
+        </w:rPr>
+        <w:t>Note::</w:t>
+      </w:r>
+      <w:proofErr w:type="spellStart"/>
+      <w:proofErr w:type="gramEnd"/>
+      <w:r>
+        <w:rPr>
+          <w:lang w:val="en-US"/>
+        </w:rPr>
+        <w:t>isCommentedByCustomer</w:t>
+      </w:r>
+      <w:proofErr w:type="spellEnd"/>
+      <w:r>
+        <w:rPr>
+          <w:lang w:val="en-US"/>
+        </w:rPr>
+        <w:t>, Note::</w:t>
+      </w:r>
+      <w:proofErr w:type="spellStart"/>
+      <w:r>
+        <w:rPr>
+          <w:lang w:val="en-US"/>
+        </w:rPr>
+        <w:t>isCommentedByReferee</w:t>
+      </w:r>
+      <w:proofErr w:type="spellEnd"/>
+      <w:r>
+        <w:rPr>
+          <w:lang w:val="en-US"/>
+        </w:rPr>
+        <w:t>, Note::</w:t>
+      </w:r>
+      <w:proofErr w:type="spellStart"/>
+      <w:r>
+        <w:rPr>
+          <w:lang w:val="en-US"/>
+        </w:rPr>
+        <w:t>isCommentedByHandyWorker</w:t>
+      </w:r>
+      <w:proofErr w:type="spellEnd"/>
+    </w:p>
+    <w:p>
+      <w:pPr>
+        <w:pStyle w:val="Ttulo4"/>
+      </w:pPr>
       <w:proofErr w:type="spellStart"/>
       <w:r>
         <w:t>PersonalRecord</w:t>
@@ -1015,8 +1167,6 @@
         </w:rPr>
         <w:t>.</w:t>
       </w:r>
-      <w:bookmarkStart w:id="0" w:name="_GoBack"/>
-      <w:bookmarkEnd w:id="0"/>
     </w:p>
     <w:p>
       <w:pPr>
@@ -1197,11 +1347,101 @@
           <w:lang w:val="en-US"/>
         </w:rPr>
       </w:pPr>
-      <w:r>
-        <w:rPr>
-          <w:lang w:val="en-US"/>
-        </w:rPr>
-        <w:t xml:space="preserve">Phase::number attribute has been removed from all phases in the PopulateDatabase.xml. </w:t>
+      <w:proofErr w:type="gramStart"/>
+      <w:r>
+        <w:rPr>
+          <w:lang w:val="en-US"/>
+        </w:rPr>
+        <w:t>Phase::</w:t>
+      </w:r>
+      <w:proofErr w:type="gramEnd"/>
+      <w:r>
+        <w:rPr>
+          <w:lang w:val="en-US"/>
+        </w:rPr>
+        <w:t xml:space="preserve">number attribute has been removed from all phases in the PopulateDatabase.xml. </w:t>
+      </w:r>
+    </w:p>
+    <w:p>
+      <w:pPr>
+        <w:pStyle w:val="Prrafodelista"/>
+        <w:numPr>
+          <w:ilvl w:val="0"/>
+          <w:numId w:val="4"/>
+        </w:numPr>
+        <w:rPr>
+          <w:lang w:val="en-US"/>
+        </w:rPr>
+      </w:pPr>
+      <w:proofErr w:type="gramStart"/>
+      <w:r>
+        <w:rPr>
+          <w:lang w:val="en-US"/>
+        </w:rPr>
+        <w:t>Application::</w:t>
+      </w:r>
+      <w:proofErr w:type="gramEnd"/>
+      <w:r>
+        <w:rPr>
+          <w:lang w:val="en-US"/>
+        </w:rPr>
+        <w:t>Status of some applications has been changed fr</w:t>
+      </w:r>
+      <w:r>
+        <w:rPr>
+          <w:lang w:val="en-US"/>
+        </w:rPr>
+        <w:t xml:space="preserve">om “PENDING” to “REJECTED” because the </w:t>
+      </w:r>
+      <w:proofErr w:type="spellStart"/>
+      <w:r>
+        <w:rPr>
+          <w:lang w:val="en-US"/>
+        </w:rPr>
+        <w:t>FixUpTask</w:t>
+      </w:r>
+      <w:proofErr w:type="spellEnd"/>
+      <w:r>
+        <w:rPr>
+          <w:lang w:val="en-US"/>
+        </w:rPr>
+        <w:t xml:space="preserve"> which referenced them, already had an “ACCEPTED” application.</w:t>
+      </w:r>
+    </w:p>
+    <w:p>
+      <w:pPr>
+        <w:pStyle w:val="Prrafodelista"/>
+        <w:numPr>
+          <w:ilvl w:val="0"/>
+          <w:numId w:val="4"/>
+        </w:numPr>
+        <w:rPr>
+          <w:lang w:val="en-US"/>
+        </w:rPr>
+      </w:pPr>
+      <w:r>
+        <w:rPr>
+          <w:lang w:val="en-US"/>
+        </w:rPr>
+        <w:t xml:space="preserve">Some Notes has been moved from one Report to another in order to keep the following restriction: A </w:t>
+      </w:r>
+      <w:r>
+        <w:rPr>
+          <w:lang w:val="en-US"/>
+        </w:rPr>
+        <w:t>R</w:t>
+      </w:r>
+      <w:r>
+        <w:rPr>
+          <w:lang w:val="en-US"/>
+        </w:rPr>
+        <w:t>eport which is not saved in final mode, ca</w:t>
+      </w:r>
+      <w:r>
+        <w:rPr>
+          <w:lang w:val="en-US"/>
+        </w:rPr>
+        <w:t>nnot have any Note associated.</w:t>
       </w:r>
     </w:p>
     <w:sectPr>
@@ -2123,7 +2363,7 @@
   <w:abstractNum w:abstractNumId="8" w15:restartNumberingAfterBreak="0">
     <w:nsid w:val="5F156812"/>
     <w:multiLevelType w:val="hybridMultilevel"/>
-    <w:tmpl w:val="20C6AD50"/>
+    <w:tmpl w:val="ECE848DA"/>
     <w:lvl w:ilvl="0" w:tplc="0C0A0001">
       <w:start w:val="1"/>
       <w:numFmt w:val="bullet"/>

</xml_diff>

<commit_message>
Eliminados los atributos booleanos de Note
</commit_message>
<xml_diff>
--- a/D04/Changelog.docx
+++ b/D04/Changelog.docx
@@ -331,8 +331,80 @@
       <w:pPr>
         <w:pStyle w:val="Ttulo4"/>
       </w:pPr>
-      <w:r>
-        <w:t>Note</w:t>
+      <w:proofErr w:type="spellStart"/>
+      <w:r>
+        <w:t>PersonalRecord</w:t>
+      </w:r>
+      <w:proofErr w:type="spellEnd"/>
+    </w:p>
+    <w:p>
+      <w:pPr>
+        <w:pStyle w:val="Prrafodelista"/>
+        <w:numPr>
+          <w:ilvl w:val="0"/>
+          <w:numId w:val="11"/>
+        </w:numPr>
+        <w:rPr>
+          <w:lang w:val="en-US"/>
+        </w:rPr>
+      </w:pPr>
+      <w:r>
+        <w:rPr>
+          <w:lang w:val="en-US"/>
+        </w:rPr>
+        <w:t xml:space="preserve">Pattern </w:t>
+      </w:r>
+      <w:r>
+        <w:rPr>
+          <w:lang w:val="en-US"/>
+        </w:rPr>
+        <w:t>restriction</w:t>
+      </w:r>
+      <w:r>
+        <w:rPr>
+          <w:lang w:val="en-US"/>
+        </w:rPr>
+        <w:t xml:space="preserve"> in </w:t>
+      </w:r>
+      <w:proofErr w:type="spellStart"/>
+      <w:r>
+        <w:rPr>
+          <w:lang w:val="en-US"/>
+        </w:rPr>
+        <w:t>PersonalRecord</w:t>
+      </w:r>
+      <w:proofErr w:type="spellEnd"/>
+      <w:r>
+        <w:rPr>
+          <w:lang w:val="en-US"/>
+        </w:rPr>
+        <w:t>::email has been removed because it’s a redundant check. We need to check this in services</w:t>
+      </w:r>
+      <w:r>
+        <w:rPr>
+          <w:lang w:val="en-US"/>
+        </w:rPr>
+        <w:t>.</w:t>
+      </w:r>
+      <w:r>
+        <w:rPr>
+          <w:lang w:val="en-US"/>
+        </w:rPr>
+        <w:t xml:space="preserve"> </w:t>
+      </w:r>
+    </w:p>
+    <w:p>
+      <w:pPr>
+        <w:pStyle w:val="Ttulo4"/>
+        <w:rPr>
+          <w:lang w:val="en-US"/>
+        </w:rPr>
+      </w:pPr>
+      <w:r>
+        <w:rPr>
+          <w:lang w:val="en-US"/>
+        </w:rPr>
+        <w:t>Phase</w:t>
       </w:r>
     </w:p>
     <w:p>
@@ -346,78 +418,80 @@
           <w:lang w:val="en-US"/>
         </w:rPr>
       </w:pPr>
-      <w:r>
-        <w:rPr>
-          <w:lang w:val="en-US"/>
-        </w:rPr>
-        <w:t>Added the following derived a</w:t>
-      </w:r>
-      <w:r>
-        <w:rPr>
-          <w:lang w:val="en-US"/>
-        </w:rPr>
-        <w:t xml:space="preserve">ttributes: </w:t>
-      </w:r>
-      <w:r>
-        <w:rPr>
-          <w:lang w:val="en-US"/>
-        </w:rPr>
-        <w:t>Note::</w:t>
+      <w:proofErr w:type="gramStart"/>
+      <w:r>
+        <w:rPr>
+          <w:lang w:val="en-US"/>
+        </w:rPr>
+        <w:t>Phase::</w:t>
+      </w:r>
+      <w:proofErr w:type="gramEnd"/>
+      <w:r>
+        <w:rPr>
+          <w:lang w:val="en-US"/>
+        </w:rPr>
+        <w:t xml:space="preserve">number has been removed. Phases will now be ordered by </w:t>
+      </w:r>
+      <w:proofErr w:type="gramStart"/>
+      <w:r>
+        <w:rPr>
+          <w:lang w:val="en-US"/>
+        </w:rPr>
+        <w:t>Phase::</w:t>
       </w:r>
       <w:proofErr w:type="spellStart"/>
-      <w:r>
-        <w:rPr>
-          <w:lang w:val="en-US"/>
-        </w:rPr>
-        <w:t>isCommentedByCustomer</w:t>
+      <w:proofErr w:type="gramEnd"/>
+      <w:r>
+        <w:rPr>
+          <w:lang w:val="en-US"/>
+        </w:rPr>
+        <w:t>startMoment</w:t>
       </w:r>
       <w:proofErr w:type="spellEnd"/>
       <w:r>
         <w:rPr>
           <w:lang w:val="en-US"/>
         </w:rPr>
-        <w:t>, Note::</w:t>
-      </w:r>
-      <w:proofErr w:type="spellStart"/>
-      <w:r>
-        <w:rPr>
-          <w:lang w:val="en-US"/>
-        </w:rPr>
-        <w:t>isCommentedByReferee</w:t>
-      </w:r>
-      <w:proofErr w:type="spellEnd"/>
-      <w:r>
-        <w:rPr>
-          <w:lang w:val="en-US"/>
-        </w:rPr>
-        <w:t>, Note::</w:t>
-      </w:r>
-      <w:proofErr w:type="spellStart"/>
-      <w:r>
-        <w:rPr>
-          <w:lang w:val="en-US"/>
-        </w:rPr>
-        <w:t>isCommentedByHandyWorker</w:t>
-      </w:r>
-      <w:proofErr w:type="spellEnd"/>
-      <w:r>
-        <w:rPr>
-          <w:lang w:val="en-US"/>
-        </w:rPr>
         <w:t>.</w:t>
       </w:r>
-      <w:bookmarkStart w:id="0" w:name="_GoBack"/>
-      <w:bookmarkEnd w:id="0"/>
+    </w:p>
+    <w:p>
+      <w:pPr>
+        <w:pStyle w:val="Ttulo1"/>
+        <w:numPr>
+          <w:ilvl w:val="0"/>
+          <w:numId w:val="1"/>
+        </w:numPr>
+        <w:rPr>
+          <w:lang w:val="en-US"/>
+        </w:rPr>
+      </w:pPr>
+      <w:r>
+        <w:rPr>
+          <w:lang w:val="en-US"/>
+        </w:rPr>
+        <w:t xml:space="preserve">Changes </w:t>
+      </w:r>
+      <w:r>
+        <w:rPr>
+          <w:lang w:val="en-US"/>
+        </w:rPr>
+        <w:t>in JAVA</w:t>
+      </w:r>
+      <w:r>
+        <w:rPr>
+          <w:lang w:val="en-US"/>
+        </w:rPr>
+        <w:t xml:space="preserve"> domain model</w:t>
+      </w:r>
     </w:p>
     <w:p>
       <w:pPr>
         <w:pStyle w:val="Ttulo4"/>
       </w:pPr>
-      <w:proofErr w:type="spellStart"/>
-      <w:r>
-        <w:t>PersonalRecord</w:t>
-      </w:r>
-      <w:proofErr w:type="spellEnd"/>
+      <w:r>
+        <w:t>Actor</w:t>
+      </w:r>
     </w:p>
     <w:p>
       <w:pPr>
@@ -434,60 +508,32 @@
         <w:rPr>
           <w:lang w:val="en-US"/>
         </w:rPr>
-        <w:t xml:space="preserve">Pattern </w:t>
-      </w:r>
-      <w:r>
-        <w:rPr>
-          <w:lang w:val="en-US"/>
-        </w:rPr>
-        <w:t>restriction</w:t>
-      </w:r>
-      <w:r>
-        <w:rPr>
-          <w:lang w:val="en-US"/>
-        </w:rPr>
-        <w:t xml:space="preserve"> in </w:t>
-      </w:r>
+        <w:t xml:space="preserve">Pattern annotation in </w:t>
+      </w:r>
+      <w:proofErr w:type="gramStart"/>
+      <w:r>
+        <w:rPr>
+          <w:lang w:val="en-US"/>
+        </w:rPr>
+        <w:t>Actor::</w:t>
+      </w:r>
+      <w:proofErr w:type="gramEnd"/>
+      <w:r>
+        <w:rPr>
+          <w:lang w:val="en-US"/>
+        </w:rPr>
+        <w:t>email has been removed because it’s a redundant check. We need to check this in services.</w:t>
+      </w:r>
+    </w:p>
+    <w:p>
+      <w:pPr>
+        <w:pStyle w:val="Ttulo4"/>
+      </w:pPr>
       <w:proofErr w:type="spellStart"/>
       <w:r>
-        <w:rPr>
-          <w:lang w:val="en-US"/>
-        </w:rPr>
-        <w:t>PersonalRecord</w:t>
+        <w:t>Curriculum</w:t>
       </w:r>
       <w:proofErr w:type="spellEnd"/>
-      <w:r>
-        <w:rPr>
-          <w:lang w:val="en-US"/>
-        </w:rPr>
-        <w:t>::email has been removed because it’s a redundant check. We need to check this in services</w:t>
-      </w:r>
-      <w:r>
-        <w:rPr>
-          <w:lang w:val="en-US"/>
-        </w:rPr>
-        <w:t>.</w:t>
-      </w:r>
-      <w:r>
-        <w:rPr>
-          <w:lang w:val="en-US"/>
-        </w:rPr>
-        <w:t xml:space="preserve"> </w:t>
-      </w:r>
-    </w:p>
-    <w:p>
-      <w:pPr>
-        <w:pStyle w:val="Ttulo4"/>
-        <w:rPr>
-          <w:lang w:val="en-US"/>
-        </w:rPr>
-      </w:pPr>
-      <w:r>
-        <w:rPr>
-          <w:lang w:val="en-US"/>
-        </w:rPr>
-        <w:t>Phase</w:t>
-      </w:r>
     </w:p>
     <w:p>
       <w:pPr>
@@ -500,26 +546,32 @@
           <w:lang w:val="en-US"/>
         </w:rPr>
       </w:pPr>
+      <w:r>
+        <w:rPr>
+          <w:lang w:val="en-US"/>
+        </w:rPr>
+        <w:t>Added @</w:t>
+      </w:r>
+      <w:proofErr w:type="spellStart"/>
+      <w:r>
+        <w:rPr>
+          <w:lang w:val="en-US"/>
+        </w:rPr>
+        <w:t>NotNull</w:t>
+      </w:r>
+      <w:proofErr w:type="spellEnd"/>
+      <w:r>
+        <w:rPr>
+          <w:lang w:val="en-US"/>
+        </w:rPr>
+        <w:t xml:space="preserve"> annotation in </w:t>
+      </w:r>
       <w:proofErr w:type="gramStart"/>
       <w:r>
         <w:rPr>
           <w:lang w:val="en-US"/>
         </w:rPr>
-        <w:t>Phase::</w:t>
-      </w:r>
-      <w:proofErr w:type="gramEnd"/>
-      <w:r>
-        <w:rPr>
-          <w:lang w:val="en-US"/>
-        </w:rPr>
-        <w:t xml:space="preserve">number has been removed. Phases will now be ordered by </w:t>
-      </w:r>
-      <w:proofErr w:type="gramStart"/>
-      <w:r>
-        <w:rPr>
-          <w:lang w:val="en-US"/>
-        </w:rPr>
-        <w:t>Phase::</w:t>
+        <w:t>Curriculum::</w:t>
       </w:r>
       <w:proofErr w:type="spellStart"/>
       <w:proofErr w:type="gramEnd"/>
@@ -527,93 +579,74 @@
         <w:rPr>
           <w:lang w:val="en-US"/>
         </w:rPr>
-        <w:t>startMoment</w:t>
+        <w:t>educationRecords</w:t>
       </w:r>
       <w:proofErr w:type="spellEnd"/>
       <w:r>
         <w:rPr>
           <w:lang w:val="en-US"/>
         </w:rPr>
+        <w:t>, Curriculum::</w:t>
+      </w:r>
+      <w:proofErr w:type="spellStart"/>
+      <w:r>
+        <w:rPr>
+          <w:lang w:val="en-US"/>
+        </w:rPr>
+        <w:t>professionalRecords</w:t>
+      </w:r>
+      <w:proofErr w:type="spellEnd"/>
+      <w:r>
+        <w:rPr>
+          <w:lang w:val="en-US"/>
+        </w:rPr>
+        <w:t>, Curriculum::</w:t>
+      </w:r>
+      <w:proofErr w:type="spellStart"/>
+      <w:r>
+        <w:rPr>
+          <w:lang w:val="en-US"/>
+        </w:rPr>
+        <w:t>endorserRecords</w:t>
+      </w:r>
+      <w:proofErr w:type="spellEnd"/>
+      <w:r>
+        <w:rPr>
+          <w:lang w:val="en-US"/>
+        </w:rPr>
+        <w:t xml:space="preserve"> and </w:t>
+      </w:r>
+      <w:r>
+        <w:rPr>
+          <w:lang w:val="en-US"/>
+        </w:rPr>
+        <w:t>Curriculum::</w:t>
+      </w:r>
+      <w:proofErr w:type="spellStart"/>
+      <w:r>
+        <w:rPr>
+          <w:lang w:val="en-US"/>
+        </w:rPr>
+        <w:t>miscellaneousRecords</w:t>
+      </w:r>
+      <w:proofErr w:type="spellEnd"/>
+      <w:r>
+        <w:rPr>
+          <w:lang w:val="en-US"/>
+        </w:rPr>
         <w:t>.</w:t>
       </w:r>
     </w:p>
     <w:p>
       <w:pPr>
-        <w:pStyle w:val="Ttulo1"/>
-        <w:numPr>
-          <w:ilvl w:val="0"/>
-          <w:numId w:val="1"/>
-        </w:numPr>
-        <w:rPr>
-          <w:lang w:val="en-US"/>
-        </w:rPr>
-      </w:pPr>
-      <w:r>
-        <w:rPr>
-          <w:lang w:val="en-US"/>
-        </w:rPr>
-        <w:t xml:space="preserve">Changes </w:t>
-      </w:r>
-      <w:r>
-        <w:rPr>
-          <w:lang w:val="en-US"/>
-        </w:rPr>
-        <w:t>in JAVA</w:t>
-      </w:r>
-      <w:r>
-        <w:rPr>
-          <w:lang w:val="en-US"/>
-        </w:rPr>
-        <w:t xml:space="preserve"> domain model</w:t>
-      </w:r>
-    </w:p>
-    <w:p>
-      <w:pPr>
         <w:pStyle w:val="Ttulo4"/>
       </w:pPr>
-      <w:r>
-        <w:t>Actor</w:t>
-      </w:r>
-    </w:p>
-    <w:p>
-      <w:pPr>
-        <w:pStyle w:val="Prrafodelista"/>
-        <w:numPr>
-          <w:ilvl w:val="0"/>
-          <w:numId w:val="11"/>
-        </w:numPr>
-        <w:rPr>
-          <w:lang w:val="en-US"/>
-        </w:rPr>
-      </w:pPr>
-      <w:r>
-        <w:rPr>
-          <w:lang w:val="en-US"/>
-        </w:rPr>
-        <w:t xml:space="preserve">Pattern annotation in </w:t>
-      </w:r>
-      <w:proofErr w:type="gramStart"/>
-      <w:r>
-        <w:rPr>
-          <w:lang w:val="en-US"/>
-        </w:rPr>
-        <w:t>Actor::</w:t>
-      </w:r>
-      <w:proofErr w:type="gramEnd"/>
-      <w:r>
-        <w:rPr>
-          <w:lang w:val="en-US"/>
-        </w:rPr>
-        <w:t>email has been removed because it’s a redundant check. We need to check this in services.</w:t>
-      </w:r>
-    </w:p>
-    <w:p>
-      <w:pPr>
-        <w:pStyle w:val="Ttulo4"/>
-      </w:pPr>
       <w:proofErr w:type="spellStart"/>
       <w:r>
-        <w:t>Curriculum</w:t>
+        <w:t>C</w:t>
+      </w:r>
+      <w:r>
+        <w:t>ustomer</w:t>
       </w:r>
       <w:proofErr w:type="spellEnd"/>
     </w:p>
@@ -632,105 +665,36 @@
         <w:rPr>
           <w:lang w:val="en-US"/>
         </w:rPr>
-        <w:t>Added @</w:t>
-      </w:r>
-      <w:proofErr w:type="spellStart"/>
-      <w:r>
-        <w:rPr>
-          <w:lang w:val="en-US"/>
-        </w:rPr>
-        <w:t>NotNull</w:t>
-      </w:r>
-      <w:proofErr w:type="spellEnd"/>
-      <w:r>
-        <w:rPr>
-          <w:lang w:val="en-US"/>
-        </w:rPr>
-        <w:t xml:space="preserve"> annotation in </w:t>
+        <w:t xml:space="preserve">Removed </w:t>
       </w:r>
       <w:proofErr w:type="gramStart"/>
       <w:r>
         <w:rPr>
           <w:lang w:val="en-US"/>
         </w:rPr>
-        <w:t>Curriculum::</w:t>
-      </w:r>
-      <w:proofErr w:type="spellStart"/>
+        <w:t>Customer::</w:t>
+      </w:r>
       <w:proofErr w:type="gramEnd"/>
       <w:r>
         <w:rPr>
           <w:lang w:val="en-US"/>
         </w:rPr>
-        <w:t>educationRecords</w:t>
-      </w:r>
-      <w:proofErr w:type="spellEnd"/>
-      <w:r>
-        <w:rPr>
-          <w:lang w:val="en-US"/>
-        </w:rPr>
-        <w:t>, Curriculum::</w:t>
-      </w:r>
-      <w:proofErr w:type="spellStart"/>
-      <w:r>
-        <w:rPr>
-          <w:lang w:val="en-US"/>
-        </w:rPr>
-        <w:t>professionalRecords</w:t>
-      </w:r>
-      <w:proofErr w:type="spellEnd"/>
-      <w:r>
-        <w:rPr>
-          <w:lang w:val="en-US"/>
-        </w:rPr>
-        <w:t>, Curriculum::</w:t>
-      </w:r>
-      <w:proofErr w:type="spellStart"/>
-      <w:r>
-        <w:rPr>
-          <w:lang w:val="en-US"/>
-        </w:rPr>
-        <w:t>endorserRecords</w:t>
-      </w:r>
-      <w:proofErr w:type="spellEnd"/>
-      <w:r>
-        <w:rPr>
-          <w:lang w:val="en-US"/>
-        </w:rPr>
-        <w:t xml:space="preserve"> and </w:t>
-      </w:r>
-      <w:r>
-        <w:rPr>
-          <w:lang w:val="en-US"/>
-        </w:rPr>
-        <w:t>Curriculum::</w:t>
-      </w:r>
-      <w:proofErr w:type="spellStart"/>
-      <w:r>
-        <w:rPr>
-          <w:lang w:val="en-US"/>
-        </w:rPr>
-        <w:t>miscellaneousRecords</w:t>
-      </w:r>
-      <w:proofErr w:type="spellEnd"/>
-      <w:r>
-        <w:rPr>
-          <w:lang w:val="en-US"/>
-        </w:rPr>
-        <w:t>.</w:t>
+        <w:t>score.</w:t>
       </w:r>
     </w:p>
     <w:p>
       <w:pPr>
         <w:pStyle w:val="Ttulo4"/>
-      </w:pPr>
-      <w:proofErr w:type="spellStart"/>
-      <w:r>
-        <w:t>C</w:t>
-      </w:r>
-      <w:r>
-        <w:t>ustomer</w:t>
-      </w:r>
-      <w:proofErr w:type="spellEnd"/>
+        <w:rPr>
+          <w:lang w:val="en-US"/>
+        </w:rPr>
+      </w:pPr>
+      <w:r>
+        <w:rPr>
+          <w:lang w:val="en-US"/>
+        </w:rPr>
+        <w:t>Endorsable</w:t>
+      </w:r>
     </w:p>
     <w:p>
       <w:pPr>
@@ -743,25 +707,33 @@
           <w:lang w:val="en-US"/>
         </w:rPr>
       </w:pPr>
-      <w:r>
-        <w:rPr>
-          <w:lang w:val="en-US"/>
-        </w:rPr>
-        <w:t xml:space="preserve">Removed </w:t>
-      </w:r>
       <w:proofErr w:type="gramStart"/>
       <w:r>
         <w:rPr>
           <w:lang w:val="en-US"/>
         </w:rPr>
-        <w:t>Customer::</w:t>
+        <w:t>Endorsable::</w:t>
       </w:r>
       <w:proofErr w:type="gramEnd"/>
       <w:r>
         <w:rPr>
           <w:lang w:val="en-US"/>
         </w:rPr>
-        <w:t>score.</w:t>
+        <w:t xml:space="preserve">score added as attribute because the entities </w:t>
+      </w:r>
+      <w:proofErr w:type="spellStart"/>
+      <w:r>
+        <w:rPr>
+          <w:lang w:val="en-US"/>
+        </w:rPr>
+        <w:t>HandyWorker</w:t>
+      </w:r>
+      <w:proofErr w:type="spellEnd"/>
+      <w:r>
+        <w:rPr>
+          <w:lang w:val="en-US"/>
+        </w:rPr>
+        <w:t xml:space="preserve"> and Customer have this attribute. It was redundant having this attribute in both entities.</w:t>
       </w:r>
     </w:p>
     <w:p>
@@ -771,13 +743,15 @@
           <w:lang w:val="en-US"/>
         </w:rPr>
       </w:pPr>
+      <w:proofErr w:type="spellStart"/>
       <w:r>
         <w:rPr>
           <w:lang w:val="en-US"/>
         </w:rPr>
         <w:lastRenderedPageBreak/>
-        <w:t>Endorsable</w:t>
-      </w:r>
+        <w:t>EndorserRecord</w:t>
+      </w:r>
+      <w:proofErr w:type="spellEnd"/>
     </w:p>
     <w:p>
       <w:pPr>
@@ -790,48 +764,42 @@
           <w:lang w:val="en-US"/>
         </w:rPr>
       </w:pPr>
+      <w:r>
+        <w:rPr>
+          <w:lang w:val="en-US"/>
+        </w:rPr>
+        <w:t xml:space="preserve">Pattern annotation in </w:t>
+      </w:r>
+      <w:proofErr w:type="spellStart"/>
       <w:proofErr w:type="gramStart"/>
       <w:r>
         <w:rPr>
           <w:lang w:val="en-US"/>
         </w:rPr>
-        <w:t>Endorsable::</w:t>
+        <w:t>EndorserRecord</w:t>
+      </w:r>
+      <w:proofErr w:type="spellEnd"/>
+      <w:r>
+        <w:rPr>
+          <w:lang w:val="en-US"/>
+        </w:rPr>
+        <w:t>::</w:t>
       </w:r>
       <w:proofErr w:type="gramEnd"/>
       <w:r>
         <w:rPr>
           <w:lang w:val="en-US"/>
         </w:rPr>
-        <w:t xml:space="preserve">score added as attribute because the entities </w:t>
-      </w:r>
+        <w:t>email has been removed because it’s a redundant check. We need to check this in services.</w:t>
+      </w:r>
+    </w:p>
+    <w:p>
+      <w:pPr>
+        <w:pStyle w:val="Ttulo4"/>
+      </w:pPr>
       <w:proofErr w:type="spellStart"/>
       <w:r>
-        <w:rPr>
-          <w:lang w:val="en-US"/>
-        </w:rPr>
-        <w:t>HandyWorker</w:t>
-      </w:r>
-      <w:proofErr w:type="spellEnd"/>
-      <w:r>
-        <w:rPr>
-          <w:lang w:val="en-US"/>
-        </w:rPr>
-        <w:t xml:space="preserve"> and Customer have this attribute. It was redundant having this attribute in both entities.</w:t>
-      </w:r>
-    </w:p>
-    <w:p>
-      <w:pPr>
-        <w:pStyle w:val="Ttulo4"/>
-        <w:rPr>
-          <w:lang w:val="en-US"/>
-        </w:rPr>
-      </w:pPr>
-      <w:proofErr w:type="spellStart"/>
-      <w:r>
-        <w:rPr>
-          <w:lang w:val="en-US"/>
-        </w:rPr>
-        <w:t>EndorserRecord</w:t>
+        <w:t>FixUpTask</w:t>
       </w:r>
       <w:proofErr w:type="spellEnd"/>
     </w:p>
@@ -850,7 +818,21 @@
         <w:rPr>
           <w:lang w:val="en-US"/>
         </w:rPr>
-        <w:t xml:space="preserve">Pattern annotation in </w:t>
+        <w:t>Added @</w:t>
+      </w:r>
+      <w:proofErr w:type="spellStart"/>
+      <w:r>
+        <w:rPr>
+          <w:lang w:val="en-US"/>
+        </w:rPr>
+        <w:t>NotNull</w:t>
+      </w:r>
+      <w:proofErr w:type="spellEnd"/>
+      <w:r>
+        <w:rPr>
+          <w:lang w:val="en-US"/>
+        </w:rPr>
+        <w:t xml:space="preserve"> annotation in </w:t>
       </w:r>
       <w:proofErr w:type="spellStart"/>
       <w:proofErr w:type="gramStart"/>
@@ -858,7 +840,7 @@
         <w:rPr>
           <w:lang w:val="en-US"/>
         </w:rPr>
-        <w:t>EndorserRecord</w:t>
+        <w:t>FixUpTask</w:t>
       </w:r>
       <w:proofErr w:type="spellEnd"/>
       <w:r>
@@ -872,7 +854,13 @@
         <w:rPr>
           <w:lang w:val="en-US"/>
         </w:rPr>
-        <w:t>email has been removed because it’s a redundant check. We need to check this in services.</w:t>
+        <w:t>phases</w:t>
+      </w:r>
+      <w:r>
+        <w:rPr>
+          <w:lang w:val="en-US"/>
+        </w:rPr>
+        <w:t>.</w:t>
       </w:r>
     </w:p>
     <w:p>
@@ -881,7 +869,7 @@
       </w:pPr>
       <w:proofErr w:type="spellStart"/>
       <w:r>
-        <w:t>FixUpTask</w:t>
+        <w:t>HandyWorker</w:t>
       </w:r>
       <w:proofErr w:type="spellEnd"/>
     </w:p>
@@ -892,168 +880,30 @@
           <w:ilvl w:val="0"/>
           <w:numId w:val="4"/>
         </w:numPr>
-        <w:rPr>
-          <w:lang w:val="en-US"/>
-        </w:rPr>
-      </w:pPr>
-      <w:r>
-        <w:rPr>
-          <w:lang w:val="en-US"/>
-        </w:rPr>
-        <w:t>Added @</w:t>
-      </w:r>
-      <w:proofErr w:type="spellStart"/>
-      <w:r>
-        <w:rPr>
-          <w:lang w:val="en-US"/>
-        </w:rPr>
-        <w:t>NotNull</w:t>
-      </w:r>
-      <w:proofErr w:type="spellEnd"/>
-      <w:r>
-        <w:rPr>
-          <w:lang w:val="en-US"/>
-        </w:rPr>
-        <w:t xml:space="preserve"> annotation in </w:t>
+      </w:pPr>
+      <w:r>
+        <w:t xml:space="preserve">Removed </w:t>
       </w:r>
       <w:proofErr w:type="spellStart"/>
       <w:proofErr w:type="gramStart"/>
       <w:r>
-        <w:rPr>
-          <w:lang w:val="en-US"/>
-        </w:rPr>
-        <w:t>FixUpTask</w:t>
+        <w:t>HandyWorker</w:t>
       </w:r>
       <w:proofErr w:type="spellEnd"/>
       <w:r>
-        <w:rPr>
-          <w:lang w:val="en-US"/>
-        </w:rPr>
         <w:t>::</w:t>
       </w:r>
       <w:proofErr w:type="gramEnd"/>
       <w:r>
-        <w:rPr>
-          <w:lang w:val="en-US"/>
-        </w:rPr>
-        <w:t>phases</w:t>
-      </w:r>
-      <w:r>
-        <w:rPr>
-          <w:lang w:val="en-US"/>
-        </w:rPr>
-        <w:t>.</w:t>
+        <w:t>score.</w:t>
       </w:r>
     </w:p>
     <w:p>
       <w:pPr>
         <w:pStyle w:val="Ttulo4"/>
       </w:pPr>
-      <w:proofErr w:type="spellStart"/>
-      <w:r>
-        <w:t>HandyWorker</w:t>
-      </w:r>
-      <w:proofErr w:type="spellEnd"/>
-    </w:p>
-    <w:p>
-      <w:pPr>
-        <w:pStyle w:val="Prrafodelista"/>
-        <w:numPr>
-          <w:ilvl w:val="0"/>
-          <w:numId w:val="4"/>
-        </w:numPr>
-      </w:pPr>
-      <w:r>
-        <w:t xml:space="preserve">Removed </w:t>
-      </w:r>
-      <w:proofErr w:type="spellStart"/>
-      <w:proofErr w:type="gramStart"/>
-      <w:r>
-        <w:t>HandyWorker</w:t>
-      </w:r>
-      <w:proofErr w:type="spellEnd"/>
-      <w:r>
-        <w:t>::</w:t>
-      </w:r>
-      <w:proofErr w:type="gramEnd"/>
-      <w:r>
-        <w:t>score.</w:t>
-      </w:r>
-    </w:p>
-    <w:p>
-      <w:pPr>
-        <w:pStyle w:val="Ttulo4"/>
-      </w:pPr>
-      <w:r>
-        <w:t>Note</w:t>
-      </w:r>
-    </w:p>
-    <w:p>
-      <w:pPr>
-        <w:pStyle w:val="Prrafodelista"/>
-        <w:numPr>
-          <w:ilvl w:val="0"/>
-          <w:numId w:val="4"/>
-        </w:numPr>
-        <w:rPr>
-          <w:lang w:val="en-US"/>
-        </w:rPr>
-      </w:pPr>
-      <w:r>
-        <w:rPr>
-          <w:lang w:val="en-US"/>
-        </w:rPr>
-        <w:t xml:space="preserve">Added the following attributes: </w:t>
-      </w:r>
-      <w:proofErr w:type="gramStart"/>
-      <w:r>
-        <w:rPr>
-          <w:lang w:val="en-US"/>
-        </w:rPr>
-        <w:t>Note::</w:t>
-      </w:r>
-      <w:proofErr w:type="spellStart"/>
-      <w:proofErr w:type="gramEnd"/>
-      <w:r>
-        <w:rPr>
-          <w:lang w:val="en-US"/>
-        </w:rPr>
-        <w:t>isCommentedByCustomer</w:t>
-      </w:r>
-      <w:proofErr w:type="spellEnd"/>
-      <w:r>
-        <w:rPr>
-          <w:lang w:val="en-US"/>
-        </w:rPr>
-        <w:t>, Note::</w:t>
-      </w:r>
-      <w:proofErr w:type="spellStart"/>
-      <w:r>
-        <w:rPr>
-          <w:lang w:val="en-US"/>
-        </w:rPr>
-        <w:t>isCommentedByReferee</w:t>
-      </w:r>
-      <w:proofErr w:type="spellEnd"/>
-      <w:r>
-        <w:rPr>
-          <w:lang w:val="en-US"/>
-        </w:rPr>
-        <w:t>, Note::</w:t>
-      </w:r>
-      <w:proofErr w:type="spellStart"/>
-      <w:r>
-        <w:rPr>
-          <w:lang w:val="en-US"/>
-        </w:rPr>
-        <w:t>isCommentedByHandyWorker</w:t>
-      </w:r>
-      <w:proofErr w:type="spellEnd"/>
-    </w:p>
-    <w:p>
-      <w:pPr>
-        <w:pStyle w:val="Ttulo4"/>
-      </w:pPr>
+      <w:bookmarkStart w:id="0" w:name="_GoBack"/>
+      <w:bookmarkEnd w:id="0"/>
       <w:proofErr w:type="spellStart"/>
       <w:r>
         <w:t>PersonalRecord</w:t>

</xml_diff>

<commit_message>
Documentado por qué se añade el administrador system al populate
</commit_message>
<xml_diff>
--- a/D04/Changelog.docx
+++ b/D04/Changelog.docx
@@ -902,8 +902,6 @@
       <w:pPr>
         <w:pStyle w:val="Ttulo4"/>
       </w:pPr>
-      <w:bookmarkStart w:id="0" w:name="_GoBack"/>
-      <w:bookmarkEnd w:id="0"/>
       <w:proofErr w:type="spellStart"/>
       <w:r>
         <w:t>PersonalRecord</w:t>
@@ -1292,6 +1290,94 @@
           <w:lang w:val="en-US"/>
         </w:rPr>
         <w:t>nnot have any Note associated.</w:t>
+      </w:r>
+    </w:p>
+    <w:p>
+      <w:pPr>
+        <w:pStyle w:val="Prrafodelista"/>
+        <w:numPr>
+          <w:ilvl w:val="0"/>
+          <w:numId w:val="4"/>
+        </w:numPr>
+        <w:rPr>
+          <w:lang w:val="en-US"/>
+        </w:rPr>
+      </w:pPr>
+      <w:r>
+        <w:rPr>
+          <w:lang w:val="en-US"/>
+        </w:rPr>
+        <w:t xml:space="preserve">Added a new administrator whose identification in the populateDataBase.xml is “system” and his user account (id = userAccount17) and his system box (id=box65, </w:t>
+      </w:r>
+      <w:r>
+        <w:rPr>
+          <w:lang w:val="en-US"/>
+        </w:rPr>
+        <w:t>id=box6</w:t>
+      </w:r>
+      <w:r>
+        <w:rPr>
+          <w:lang w:val="en-US"/>
+        </w:rPr>
+        <w:t>6</w:t>
+      </w:r>
+      <w:r>
+        <w:rPr>
+          <w:lang w:val="en-US"/>
+        </w:rPr>
+        <w:t>,</w:t>
+      </w:r>
+      <w:r>
+        <w:rPr>
+          <w:lang w:val="en-US"/>
+        </w:rPr>
+        <w:t xml:space="preserve"> </w:t>
+      </w:r>
+      <w:r>
+        <w:rPr>
+          <w:lang w:val="en-US"/>
+        </w:rPr>
+        <w:t>id=box6</w:t>
+      </w:r>
+      <w:r>
+        <w:rPr>
+          <w:lang w:val="en-US"/>
+        </w:rPr>
+        <w:t xml:space="preserve">7 and </w:t>
+      </w:r>
+      <w:r>
+        <w:rPr>
+          <w:lang w:val="en-US"/>
+        </w:rPr>
+        <w:t>id=box6</w:t>
+      </w:r>
+      <w:r>
+        <w:rPr>
+          <w:lang w:val="en-US"/>
+        </w:rPr>
+        <w:t xml:space="preserve">8). We have added this administrator due to requests 12.4 and 19. System send those messages and </w:t>
+      </w:r>
+      <w:proofErr w:type="gramStart"/>
+      <w:r>
+        <w:rPr>
+          <w:lang w:val="en-US"/>
+        </w:rPr>
+        <w:t>Message::</w:t>
+      </w:r>
+      <w:proofErr w:type="gramEnd"/>
+      <w:r>
+        <w:rPr>
+          <w:lang w:val="en-US"/>
+        </w:rPr>
+        <w:t>sender can not be null. So administrator “system” works as the sender of those messages.</w:t>
+      </w:r>
+      <w:bookmarkStart w:id="0" w:name="_GoBack"/>
+      <w:bookmarkEnd w:id="0"/>
+      <w:r>
+        <w:rPr>
+          <w:lang w:val="en-US"/>
+        </w:rPr>
+        <w:t xml:space="preserve"> </w:t>
       </w:r>
     </w:p>
     <w:sectPr>

</xml_diff>